<commit_message>
NEW: - README doc - Btn AWAKE SERVER
</commit_message>
<xml_diff>
--- a/Docs/Riesgos, Estado y Features.docx
+++ b/Docs/Riesgos, Estado y Features.docx
@@ -63,149 +63,7 @@
           <w:sz w:val="28"/>
           <w:szCs w:val="28"/>
         </w:rPr>
-        <w:t xml:space="preserve">El estado global se maneja con </w:t>
-      </w:r>
-      <w:proofErr w:type="spellStart"/>
-      <w:r>
-        <w:rPr>
-          <w:rFonts w:cstheme="minorHAnsi"/>
-          <w:sz w:val="28"/>
-          <w:szCs w:val="28"/>
-        </w:rPr>
-        <w:t>Redux</w:t>
-      </w:r>
-      <w:proofErr w:type="spellEnd"/>
-      <w:r>
-        <w:rPr>
-          <w:rFonts w:cstheme="minorHAnsi"/>
-          <w:sz w:val="28"/>
-          <w:szCs w:val="28"/>
-        </w:rPr>
-        <w:t xml:space="preserve"> </w:t>
-      </w:r>
-      <w:proofErr w:type="spellStart"/>
-      <w:r>
-        <w:rPr>
-          <w:rFonts w:cstheme="minorHAnsi"/>
-          <w:sz w:val="28"/>
-          <w:szCs w:val="28"/>
-        </w:rPr>
-        <w:t>Toolkit</w:t>
-      </w:r>
-      <w:proofErr w:type="spellEnd"/>
-      <w:r>
-        <w:rPr>
-          <w:rFonts w:cstheme="minorHAnsi"/>
-          <w:sz w:val="28"/>
-          <w:szCs w:val="28"/>
-        </w:rPr>
-        <w:t xml:space="preserve"> en </w:t>
-      </w:r>
-      <w:proofErr w:type="spellStart"/>
-      <w:r>
-        <w:rPr>
-          <w:rFonts w:cstheme="minorHAnsi"/>
-          <w:b/>
-          <w:bCs/>
-          <w:sz w:val="28"/>
-          <w:szCs w:val="28"/>
-        </w:rPr>
-        <w:fldChar w:fldCharType="begin"/>
-      </w:r>
-      <w:r>
-        <w:rPr>
-          <w:rFonts w:cstheme="minorHAnsi"/>
-          <w:b/>
-          <w:bCs/>
-          <w:sz w:val="28"/>
-          <w:szCs w:val="28"/>
-        </w:rPr>
-        <w:instrText xml:space="preserve"> HYPERLINK "vscode-file://vscode-app/c:/Users/Manuel%20Rodr%C3%ADguez/AppData/Local/Programs/Microsoft%20VS%20Code/resources/app/out/vs/code/electron-sandbox/workbench/workbench.html" \o "" </w:instrText>
-      </w:r>
-      <w:r>
-        <w:rPr>
-          <w:rFonts w:cstheme="minorHAnsi"/>
-          <w:b/>
-          <w:bCs/>
-          <w:sz w:val="28"/>
-          <w:szCs w:val="28"/>
-        </w:rPr>
-        <w:fldChar w:fldCharType="separate"/>
-      </w:r>
-      <w:r>
-        <w:rPr>
-          <w:rStyle w:val="Hipervnculo"/>
-          <w:rFonts w:cstheme="minorHAnsi"/>
-          <w:b/>
-          <w:bCs/>
-          <w:color w:val="auto"/>
-          <w:sz w:val="28"/>
-          <w:szCs w:val="28"/>
-        </w:rPr>
-        <w:t>features</w:t>
-      </w:r>
-      <w:proofErr w:type="spellEnd"/>
-      <w:r>
-        <w:rPr>
-          <w:rStyle w:val="Hipervnculo"/>
-          <w:rFonts w:cstheme="minorHAnsi"/>
-          <w:b/>
-          <w:bCs/>
-          <w:color w:val="auto"/>
-          <w:sz w:val="28"/>
-          <w:szCs w:val="28"/>
-        </w:rPr>
-        <w:t>/</w:t>
-      </w:r>
-      <w:proofErr w:type="spellStart"/>
-      <w:r>
-        <w:rPr>
-          <w:rStyle w:val="Hipervnculo"/>
-          <w:rFonts w:cstheme="minorHAnsi"/>
-          <w:b/>
-          <w:bCs/>
-          <w:color w:val="auto"/>
-          <w:sz w:val="28"/>
-          <w:szCs w:val="28"/>
-        </w:rPr>
-        <w:t>globalSlice.ts</w:t>
-      </w:r>
-      <w:proofErr w:type="spellEnd"/>
-      <w:r>
-        <w:rPr>
-          <w:rFonts w:cstheme="minorHAnsi"/>
-          <w:b/>
-          <w:bCs/>
-          <w:sz w:val="28"/>
-          <w:szCs w:val="28"/>
-        </w:rPr>
-        <w:fldChar w:fldCharType="end"/>
-      </w:r>
-      <w:r>
-        <w:rPr>
-          <w:rFonts w:cstheme="minorHAnsi"/>
-          <w:sz w:val="28"/>
-          <w:szCs w:val="28"/>
-        </w:rPr>
-        <w:t xml:space="preserve"> y se accede mediante </w:t>
-      </w:r>
-      <w:proofErr w:type="spellStart"/>
-      <w:r>
-        <w:rPr>
-          <w:rFonts w:cstheme="minorHAnsi"/>
-          <w:sz w:val="28"/>
-          <w:szCs w:val="28"/>
-        </w:rPr>
-        <w:t>hooks</w:t>
-      </w:r>
-      <w:proofErr w:type="spellEnd"/>
-      <w:r>
-        <w:rPr>
-          <w:rFonts w:cstheme="minorHAnsi"/>
-          <w:sz w:val="28"/>
-          <w:szCs w:val="28"/>
-        </w:rPr>
-        <w:t xml:space="preserve"> personalizados en </w:t>
+        <w:t>El estado global se maneja con Redux Toolkit en </w:t>
       </w:r>
       <w:hyperlink r:id="rId5" w:history="1">
         <w:r>
@@ -218,9 +76,18 @@
             <w:sz w:val="28"/>
             <w:szCs w:val="28"/>
           </w:rPr>
-          <w:t>store/</w:t>
+          <w:t>features/globalSlice.ts</w:t>
         </w:r>
-        <w:proofErr w:type="spellStart"/>
+      </w:hyperlink>
+      <w:r>
+        <w:rPr>
+          <w:rFonts w:cstheme="minorHAnsi"/>
+          <w:sz w:val="28"/>
+          <w:szCs w:val="28"/>
+        </w:rPr>
+        <w:t> y se accede mediante hooks personalizados en </w:t>
+      </w:r>
+      <w:hyperlink r:id="rId6" w:history="1">
         <w:r>
           <w:rPr>
             <w:rStyle w:val="Hipervnculo"/>
@@ -231,9 +98,8 @@
             <w:sz w:val="28"/>
             <w:szCs w:val="28"/>
           </w:rPr>
-          <w:t>hooks.ts</w:t>
+          <w:t>store/hooks.ts</w:t>
         </w:r>
-        <w:proofErr w:type="spellEnd"/>
       </w:hyperlink>
       <w:r>
         <w:rPr>
@@ -279,27 +145,15 @@
           <w:szCs w:val="28"/>
         </w:rPr>
       </w:pPr>
-      <w:proofErr w:type="spellStart"/>
-      <w:r>
-        <w:rPr>
-          <w:rFonts w:cstheme="minorHAnsi"/>
-          <w:b/>
-          <w:bCs/>
-          <w:sz w:val="28"/>
-          <w:szCs w:val="28"/>
-        </w:rPr>
-        <w:t>contadorNotificaciones</w:t>
-      </w:r>
-      <w:proofErr w:type="spellEnd"/>
-      <w:r>
-        <w:rPr>
-          <w:rFonts w:cstheme="minorHAnsi"/>
-          <w:b/>
-          <w:bCs/>
-          <w:sz w:val="28"/>
-          <w:szCs w:val="28"/>
-        </w:rPr>
-        <w:t>:</w:t>
+      <w:r>
+        <w:rPr>
+          <w:rFonts w:cstheme="minorHAnsi"/>
+          <w:b/>
+          <w:bCs/>
+          <w:sz w:val="28"/>
+          <w:szCs w:val="28"/>
+        </w:rPr>
+        <w:t>contadorNotificaciones:</w:t>
       </w:r>
       <w:r>
         <w:rPr>
@@ -390,60 +244,20 @@
         </w:rPr>
         <w:t>Estos datos se comparten entre componentes como </w:t>
       </w:r>
-      <w:proofErr w:type="spellStart"/>
-      <w:r>
-        <w:rPr>
-          <w:rFonts w:cstheme="minorHAnsi"/>
-          <w:b/>
-          <w:bCs/>
-          <w:sz w:val="28"/>
-          <w:szCs w:val="28"/>
-        </w:rPr>
-        <w:fldChar w:fldCharType="begin"/>
-      </w:r>
-      <w:r>
-        <w:rPr>
-          <w:rFonts w:cstheme="minorHAnsi"/>
-          <w:b/>
-          <w:bCs/>
-          <w:sz w:val="28"/>
-          <w:szCs w:val="28"/>
-        </w:rPr>
-        <w:instrText xml:space="preserve"> HYPERLINK "vscode-file://vscode-app/c:/Users/Manuel%20Rodr%C3%ADguez/AppData/Local/Programs/Microsoft%20VS%20Code/resources/app/out/vs/code/electron-sandbox/workbench/workbench.html" \o "" </w:instrText>
-      </w:r>
-      <w:r>
-        <w:rPr>
-          <w:rFonts w:cstheme="minorHAnsi"/>
-          <w:b/>
-          <w:bCs/>
-          <w:sz w:val="28"/>
-          <w:szCs w:val="28"/>
-        </w:rPr>
-        <w:fldChar w:fldCharType="separate"/>
-      </w:r>
-      <w:r>
-        <w:rPr>
-          <w:rStyle w:val="Hipervnculo"/>
-          <w:rFonts w:cstheme="minorHAnsi"/>
-          <w:b/>
-          <w:bCs/>
-          <w:color w:val="auto"/>
-          <w:sz w:val="28"/>
-          <w:szCs w:val="28"/>
-        </w:rPr>
-        <w:t>BellBtnWidget</w:t>
-      </w:r>
-      <w:proofErr w:type="spellEnd"/>
-      <w:r>
-        <w:rPr>
-          <w:rFonts w:cstheme="minorHAnsi"/>
-          <w:b/>
-          <w:bCs/>
-          <w:sz w:val="28"/>
-          <w:szCs w:val="28"/>
-        </w:rPr>
-        <w:fldChar w:fldCharType="end"/>
-      </w:r>
+      <w:hyperlink r:id="rId7" w:history="1">
+        <w:r>
+          <w:rPr>
+            <w:rStyle w:val="Hipervnculo"/>
+            <w:rFonts w:cstheme="minorHAnsi"/>
+            <w:b/>
+            <w:bCs/>
+            <w:color w:val="auto"/>
+            <w:sz w:val="28"/>
+            <w:szCs w:val="28"/>
+          </w:rPr>
+          <w:t>BellBtnWidget</w:t>
+        </w:r>
+      </w:hyperlink>
       <w:r>
         <w:rPr>
           <w:rFonts w:cstheme="minorHAnsi"/>
@@ -454,60 +268,20 @@
         </w:rPr>
         <w:t>, </w:t>
       </w:r>
-      <w:proofErr w:type="spellStart"/>
-      <w:r>
-        <w:rPr>
-          <w:rFonts w:cstheme="minorHAnsi"/>
-          <w:b/>
-          <w:bCs/>
-          <w:sz w:val="28"/>
-          <w:szCs w:val="28"/>
-        </w:rPr>
-        <w:fldChar w:fldCharType="begin"/>
-      </w:r>
-      <w:r>
-        <w:rPr>
-          <w:rFonts w:cstheme="minorHAnsi"/>
-          <w:b/>
-          <w:bCs/>
-          <w:sz w:val="28"/>
-          <w:szCs w:val="28"/>
-        </w:rPr>
-        <w:instrText xml:space="preserve"> HYPERLINK "vscode-file://vscode-app/c:/Users/Manuel%20Rodr%C3%ADguez/AppData/Local/Programs/Microsoft%20VS%20Code/resources/app/out/vs/code/electron-sandbox/workbench/workbench.html" \o "" </w:instrText>
-      </w:r>
-      <w:r>
-        <w:rPr>
-          <w:rFonts w:cstheme="minorHAnsi"/>
-          <w:b/>
-          <w:bCs/>
-          <w:sz w:val="28"/>
-          <w:szCs w:val="28"/>
-        </w:rPr>
-        <w:fldChar w:fldCharType="separate"/>
-      </w:r>
-      <w:r>
-        <w:rPr>
-          <w:rStyle w:val="Hipervnculo"/>
-          <w:rFonts w:cstheme="minorHAnsi"/>
-          <w:b/>
-          <w:bCs/>
-          <w:color w:val="auto"/>
-          <w:sz w:val="28"/>
-          <w:szCs w:val="28"/>
-        </w:rPr>
-        <w:t>MainModal</w:t>
-      </w:r>
-      <w:proofErr w:type="spellEnd"/>
-      <w:r>
-        <w:rPr>
-          <w:rFonts w:cstheme="minorHAnsi"/>
-          <w:b/>
-          <w:bCs/>
-          <w:sz w:val="28"/>
-          <w:szCs w:val="28"/>
-        </w:rPr>
-        <w:fldChar w:fldCharType="end"/>
-      </w:r>
+      <w:hyperlink r:id="rId8" w:history="1">
+        <w:r>
+          <w:rPr>
+            <w:rStyle w:val="Hipervnculo"/>
+            <w:rFonts w:cstheme="minorHAnsi"/>
+            <w:b/>
+            <w:bCs/>
+            <w:color w:val="auto"/>
+            <w:sz w:val="28"/>
+            <w:szCs w:val="28"/>
+          </w:rPr>
+          <w:t>MainModal</w:t>
+        </w:r>
+      </w:hyperlink>
       <w:r>
         <w:rPr>
           <w:rFonts w:cstheme="minorHAnsi"/>
@@ -610,80 +384,22 @@
           <w:sz w:val="28"/>
           <w:szCs w:val="28"/>
         </w:rPr>
-        <w:t xml:space="preserve">Facilita la sincronización de la UI cuando llegan nuevas notificaciones (por ejemplo, vía </w:t>
-      </w:r>
-      <w:proofErr w:type="spellStart"/>
-      <w:r>
-        <w:rPr>
-          <w:rFonts w:cstheme="minorHAnsi"/>
-          <w:sz w:val="28"/>
-          <w:szCs w:val="28"/>
-        </w:rPr>
-        <w:t>WebSocket</w:t>
-      </w:r>
-      <w:proofErr w:type="spellEnd"/>
-      <w:r>
-        <w:rPr>
-          <w:rFonts w:cstheme="minorHAnsi"/>
-          <w:sz w:val="28"/>
-          <w:szCs w:val="28"/>
-        </w:rPr>
-        <w:t xml:space="preserve"> en </w:t>
-      </w:r>
-      <w:proofErr w:type="spellStart"/>
-      <w:r>
-        <w:rPr>
-          <w:rFonts w:cstheme="minorHAnsi"/>
-          <w:b/>
-          <w:bCs/>
-          <w:sz w:val="28"/>
-          <w:szCs w:val="28"/>
-        </w:rPr>
-        <w:fldChar w:fldCharType="begin"/>
-      </w:r>
-      <w:r>
-        <w:rPr>
-          <w:rFonts w:cstheme="minorHAnsi"/>
-          <w:b/>
-          <w:bCs/>
-          <w:sz w:val="28"/>
-          <w:szCs w:val="28"/>
-        </w:rPr>
-        <w:instrText xml:space="preserve"> HYPERLINK "vscode-file://vscode-app/c:/Users/Manuel%20Rodr%C3%ADguez/AppData/Local/Programs/Microsoft%20VS%20Code/resources/app/out/vs/code/electron-sandbox/workbench/workbench.html" \o "" </w:instrText>
-      </w:r>
-      <w:r>
-        <w:rPr>
-          <w:rFonts w:cstheme="minorHAnsi"/>
-          <w:b/>
-          <w:bCs/>
-          <w:sz w:val="28"/>
-          <w:szCs w:val="28"/>
-        </w:rPr>
-        <w:fldChar w:fldCharType="separate"/>
-      </w:r>
-      <w:r>
-        <w:rPr>
-          <w:rStyle w:val="Hipervnculo"/>
-          <w:rFonts w:cstheme="minorHAnsi"/>
-          <w:b/>
-          <w:bCs/>
-          <w:color w:val="auto"/>
-          <w:sz w:val="28"/>
-          <w:szCs w:val="28"/>
-        </w:rPr>
-        <w:t>useNotifications</w:t>
-      </w:r>
-      <w:proofErr w:type="spellEnd"/>
-      <w:r>
-        <w:rPr>
-          <w:rFonts w:cstheme="minorHAnsi"/>
-          <w:b/>
-          <w:bCs/>
-          <w:sz w:val="28"/>
-          <w:szCs w:val="28"/>
-        </w:rPr>
-        <w:fldChar w:fldCharType="end"/>
-      </w:r>
+        <w:t>Facilita la sincronización de la UI cuando llegan nuevas notificaciones (por ejemplo, vía WebSocket en </w:t>
+      </w:r>
+      <w:hyperlink r:id="rId9" w:history="1">
+        <w:r>
+          <w:rPr>
+            <w:rStyle w:val="Hipervnculo"/>
+            <w:rFonts w:cstheme="minorHAnsi"/>
+            <w:b/>
+            <w:bCs/>
+            <w:color w:val="auto"/>
+            <w:sz w:val="28"/>
+            <w:szCs w:val="28"/>
+          </w:rPr>
+          <w:t>useNotifications</w:t>
+        </w:r>
+      </w:hyperlink>
       <w:r>
         <w:rPr>
           <w:rFonts w:cstheme="minorHAnsi"/>
@@ -751,60 +467,20 @@
         </w:rPr>
         <w:t>El estado local se maneja con </w:t>
       </w:r>
-      <w:proofErr w:type="spellStart"/>
-      <w:r>
-        <w:rPr>
-          <w:rFonts w:cstheme="minorHAnsi"/>
-          <w:b/>
-          <w:bCs/>
-          <w:sz w:val="28"/>
-          <w:szCs w:val="28"/>
-        </w:rPr>
-        <w:fldChar w:fldCharType="begin"/>
-      </w:r>
-      <w:r>
-        <w:rPr>
-          <w:rFonts w:cstheme="minorHAnsi"/>
-          <w:b/>
-          <w:bCs/>
-          <w:sz w:val="28"/>
-          <w:szCs w:val="28"/>
-        </w:rPr>
-        <w:instrText xml:space="preserve"> HYPERLINK "vscode-file://vscode-app/c:/Users/Manuel%20Rodr%C3%ADguez/AppData/Local/Programs/Microsoft%20VS%20Code/resources/app/out/vs/code/electron-sandbox/workbench/workbench.html" \o "" </w:instrText>
-      </w:r>
-      <w:r>
-        <w:rPr>
-          <w:rFonts w:cstheme="minorHAnsi"/>
-          <w:b/>
-          <w:bCs/>
-          <w:sz w:val="28"/>
-          <w:szCs w:val="28"/>
-        </w:rPr>
-        <w:fldChar w:fldCharType="separate"/>
-      </w:r>
-      <w:r>
-        <w:rPr>
-          <w:rStyle w:val="Hipervnculo"/>
-          <w:rFonts w:cstheme="minorHAnsi"/>
-          <w:b/>
-          <w:bCs/>
-          <w:color w:val="auto"/>
-          <w:sz w:val="28"/>
-          <w:szCs w:val="28"/>
-        </w:rPr>
-        <w:t>useState</w:t>
-      </w:r>
-      <w:proofErr w:type="spellEnd"/>
-      <w:r>
-        <w:rPr>
-          <w:rFonts w:cstheme="minorHAnsi"/>
-          <w:b/>
-          <w:bCs/>
-          <w:sz w:val="28"/>
-          <w:szCs w:val="28"/>
-        </w:rPr>
-        <w:fldChar w:fldCharType="end"/>
-      </w:r>
+      <w:hyperlink r:id="rId10" w:history="1">
+        <w:r>
+          <w:rPr>
+            <w:rStyle w:val="Hipervnculo"/>
+            <w:rFonts w:cstheme="minorHAnsi"/>
+            <w:b/>
+            <w:bCs/>
+            <w:color w:val="auto"/>
+            <w:sz w:val="28"/>
+            <w:szCs w:val="28"/>
+          </w:rPr>
+          <w:t>useState</w:t>
+        </w:r>
+      </w:hyperlink>
       <w:r>
         <w:rPr>
           <w:rFonts w:cstheme="minorHAnsi"/>
@@ -848,7 +524,6 @@
           <w:szCs w:val="28"/>
         </w:rPr>
       </w:pPr>
-      <w:proofErr w:type="spellStart"/>
       <w:r>
         <w:rPr>
           <w:rFonts w:cstheme="minorHAnsi"/>
@@ -859,7 +534,6 @@
         </w:rPr>
         <w:t>isModalOpen</w:t>
       </w:r>
-      <w:proofErr w:type="spellEnd"/>
       <w:r>
         <w:rPr>
           <w:rFonts w:cstheme="minorHAnsi"/>
@@ -868,60 +542,20 @@
         </w:rPr>
         <w:t> en </w:t>
       </w:r>
-      <w:proofErr w:type="spellStart"/>
-      <w:r>
-        <w:rPr>
-          <w:rFonts w:cstheme="minorHAnsi"/>
-          <w:b/>
-          <w:bCs/>
-          <w:sz w:val="28"/>
-          <w:szCs w:val="28"/>
-        </w:rPr>
-        <w:fldChar w:fldCharType="begin"/>
-      </w:r>
-      <w:r>
-        <w:rPr>
-          <w:rFonts w:cstheme="minorHAnsi"/>
-          <w:b/>
-          <w:bCs/>
-          <w:sz w:val="28"/>
-          <w:szCs w:val="28"/>
-        </w:rPr>
-        <w:instrText xml:space="preserve"> HYPERLINK "vscode-file://vscode-app/c:/Users/Manuel%20Rodr%C3%ADguez/AppData/Local/Programs/Microsoft%20VS%20Code/resources/app/out/vs/code/electron-sandbox/workbench/workbench.html" \o "" </w:instrText>
-      </w:r>
-      <w:r>
-        <w:rPr>
-          <w:rFonts w:cstheme="minorHAnsi"/>
-          <w:b/>
-          <w:bCs/>
-          <w:sz w:val="28"/>
-          <w:szCs w:val="28"/>
-        </w:rPr>
-        <w:fldChar w:fldCharType="separate"/>
-      </w:r>
-      <w:r>
-        <w:rPr>
-          <w:rStyle w:val="Hipervnculo"/>
-          <w:rFonts w:cstheme="minorHAnsi"/>
-          <w:b/>
-          <w:bCs/>
-          <w:color w:val="auto"/>
-          <w:sz w:val="28"/>
-          <w:szCs w:val="28"/>
-        </w:rPr>
-        <w:t>App.tsx</w:t>
-      </w:r>
-      <w:proofErr w:type="spellEnd"/>
-      <w:r>
-        <w:rPr>
-          <w:rFonts w:cstheme="minorHAnsi"/>
-          <w:b/>
-          <w:bCs/>
-          <w:sz w:val="28"/>
-          <w:szCs w:val="28"/>
-        </w:rPr>
-        <w:fldChar w:fldCharType="end"/>
-      </w:r>
+      <w:hyperlink r:id="rId11" w:history="1">
+        <w:r>
+          <w:rPr>
+            <w:rStyle w:val="Hipervnculo"/>
+            <w:rFonts w:cstheme="minorHAnsi"/>
+            <w:b/>
+            <w:bCs/>
+            <w:color w:val="auto"/>
+            <w:sz w:val="28"/>
+            <w:szCs w:val="28"/>
+          </w:rPr>
+          <w:t>App.tsx</w:t>
+        </w:r>
+      </w:hyperlink>
       <w:r>
         <w:rPr>
           <w:rFonts w:cstheme="minorHAnsi"/>
@@ -944,27 +578,15 @@
           <w:szCs w:val="28"/>
         </w:rPr>
       </w:pPr>
-      <w:proofErr w:type="spellStart"/>
-      <w:r>
-        <w:rPr>
-          <w:rFonts w:cstheme="minorHAnsi"/>
-          <w:b/>
-          <w:bCs/>
-          <w:sz w:val="28"/>
-          <w:szCs w:val="28"/>
-        </w:rPr>
-        <w:t>isFullOpen</w:t>
-      </w:r>
-      <w:proofErr w:type="spellEnd"/>
-      <w:r>
-        <w:rPr>
-          <w:rFonts w:cstheme="minorHAnsi"/>
-          <w:b/>
-          <w:bCs/>
-          <w:sz w:val="28"/>
-          <w:szCs w:val="28"/>
-        </w:rPr>
-        <w:t> </w:t>
+      <w:r>
+        <w:rPr>
+          <w:rFonts w:cstheme="minorHAnsi"/>
+          <w:b/>
+          <w:bCs/>
+          <w:sz w:val="28"/>
+          <w:szCs w:val="28"/>
+        </w:rPr>
+        <w:t>isFullOpen </w:t>
       </w:r>
       <w:r>
         <w:rPr>
@@ -974,60 +596,20 @@
         </w:rPr>
         <w:t>en </w:t>
       </w:r>
-      <w:proofErr w:type="spellStart"/>
-      <w:r>
-        <w:rPr>
-          <w:rFonts w:cstheme="minorHAnsi"/>
-          <w:b/>
-          <w:bCs/>
-          <w:sz w:val="28"/>
-          <w:szCs w:val="28"/>
-        </w:rPr>
-        <w:fldChar w:fldCharType="begin"/>
-      </w:r>
-      <w:r>
-        <w:rPr>
-          <w:rFonts w:cstheme="minorHAnsi"/>
-          <w:b/>
-          <w:bCs/>
-          <w:sz w:val="28"/>
-          <w:szCs w:val="28"/>
-        </w:rPr>
-        <w:instrText xml:space="preserve"> HYPERLINK "vscode-file://vscode-app/c:/Users/Manuel%20Rodr%C3%ADguez/AppData/Local/Programs/Microsoft%20VS%20Code/resources/app/out/vs/code/electron-sandbox/workbench/workbench.html" \o "" </w:instrText>
-      </w:r>
-      <w:r>
-        <w:rPr>
-          <w:rFonts w:cstheme="minorHAnsi"/>
-          <w:b/>
-          <w:bCs/>
-          <w:sz w:val="28"/>
-          <w:szCs w:val="28"/>
-        </w:rPr>
-        <w:fldChar w:fldCharType="separate"/>
-      </w:r>
-      <w:r>
-        <w:rPr>
-          <w:rStyle w:val="Hipervnculo"/>
-          <w:rFonts w:cstheme="minorHAnsi"/>
-          <w:b/>
-          <w:bCs/>
-          <w:color w:val="auto"/>
-          <w:sz w:val="28"/>
-          <w:szCs w:val="28"/>
-        </w:rPr>
-        <w:t>MainModal.tsx</w:t>
-      </w:r>
-      <w:proofErr w:type="spellEnd"/>
-      <w:r>
-        <w:rPr>
-          <w:rFonts w:cstheme="minorHAnsi"/>
-          <w:b/>
-          <w:bCs/>
-          <w:sz w:val="28"/>
-          <w:szCs w:val="28"/>
-        </w:rPr>
-        <w:fldChar w:fldCharType="end"/>
-      </w:r>
+      <w:hyperlink r:id="rId12" w:history="1">
+        <w:r>
+          <w:rPr>
+            <w:rStyle w:val="Hipervnculo"/>
+            <w:rFonts w:cstheme="minorHAnsi"/>
+            <w:b/>
+            <w:bCs/>
+            <w:color w:val="auto"/>
+            <w:sz w:val="28"/>
+            <w:szCs w:val="28"/>
+          </w:rPr>
+          <w:t>MainModal.tsx</w:t>
+        </w:r>
+      </w:hyperlink>
       <w:r>
         <w:rPr>
           <w:rFonts w:cstheme="minorHAnsi"/>
@@ -1050,7 +632,6 @@
           <w:szCs w:val="28"/>
         </w:rPr>
       </w:pPr>
-      <w:proofErr w:type="spellStart"/>
       <w:r>
         <w:rPr>
           <w:rFonts w:cstheme="minorHAnsi"/>
@@ -1061,7 +642,6 @@
         </w:rPr>
         <w:t>actualSection</w:t>
       </w:r>
-      <w:proofErr w:type="spellEnd"/>
       <w:r>
         <w:rPr>
           <w:rFonts w:cstheme="minorHAnsi"/>
@@ -1070,60 +650,20 @@
         </w:rPr>
         <w:t> en </w:t>
       </w:r>
-      <w:proofErr w:type="spellStart"/>
-      <w:r>
-        <w:rPr>
-          <w:rFonts w:cstheme="minorHAnsi"/>
-          <w:b/>
-          <w:bCs/>
-          <w:sz w:val="28"/>
-          <w:szCs w:val="28"/>
-        </w:rPr>
-        <w:fldChar w:fldCharType="begin"/>
-      </w:r>
-      <w:r>
-        <w:rPr>
-          <w:rFonts w:cstheme="minorHAnsi"/>
-          <w:b/>
-          <w:bCs/>
-          <w:sz w:val="28"/>
-          <w:szCs w:val="28"/>
-        </w:rPr>
-        <w:instrText xml:space="preserve"> HYPERLINK "vscode-file://vscode-app/c:/Users/Manuel%20Rodr%C3%ADguez/AppData/Local/Programs/Microsoft%20VS%20Code/resources/app/out/vs/code/electron-sandbox/workbench/workbench.html" \o "" </w:instrText>
-      </w:r>
-      <w:r>
-        <w:rPr>
-          <w:rFonts w:cstheme="minorHAnsi"/>
-          <w:b/>
-          <w:bCs/>
-          <w:sz w:val="28"/>
-          <w:szCs w:val="28"/>
-        </w:rPr>
-        <w:fldChar w:fldCharType="separate"/>
-      </w:r>
-      <w:r>
-        <w:rPr>
-          <w:rStyle w:val="Hipervnculo"/>
-          <w:rFonts w:cstheme="minorHAnsi"/>
-          <w:b/>
-          <w:bCs/>
-          <w:color w:val="auto"/>
-          <w:sz w:val="28"/>
-          <w:szCs w:val="28"/>
-        </w:rPr>
-        <w:t>MainModal.tsx</w:t>
-      </w:r>
-      <w:proofErr w:type="spellEnd"/>
-      <w:r>
-        <w:rPr>
-          <w:rFonts w:cstheme="minorHAnsi"/>
-          <w:b/>
-          <w:bCs/>
-          <w:sz w:val="28"/>
-          <w:szCs w:val="28"/>
-        </w:rPr>
-        <w:fldChar w:fldCharType="end"/>
-      </w:r>
+      <w:hyperlink r:id="rId13" w:history="1">
+        <w:r>
+          <w:rPr>
+            <w:rStyle w:val="Hipervnculo"/>
+            <w:rFonts w:cstheme="minorHAnsi"/>
+            <w:b/>
+            <w:bCs/>
+            <w:color w:val="auto"/>
+            <w:sz w:val="28"/>
+            <w:szCs w:val="28"/>
+          </w:rPr>
+          <w:t>MainModal.tsx</w:t>
+        </w:r>
+      </w:hyperlink>
       <w:r>
         <w:rPr>
           <w:rFonts w:cstheme="minorHAnsi"/>
@@ -1155,60 +695,20 @@
         <w:lastRenderedPageBreak/>
         <w:t>Estado y pagina en </w:t>
       </w:r>
-      <w:proofErr w:type="spellStart"/>
-      <w:r>
-        <w:rPr>
-          <w:rFonts w:cstheme="minorHAnsi"/>
-          <w:b/>
-          <w:bCs/>
-          <w:sz w:val="28"/>
-          <w:szCs w:val="28"/>
-        </w:rPr>
-        <w:fldChar w:fldCharType="begin"/>
-      </w:r>
-      <w:r>
-        <w:rPr>
-          <w:rFonts w:cstheme="minorHAnsi"/>
-          <w:b/>
-          <w:bCs/>
-          <w:sz w:val="28"/>
-          <w:szCs w:val="28"/>
-        </w:rPr>
-        <w:instrText xml:space="preserve"> HYPERLINK "vscode-file://vscode-app/c:/Users/Manuel%20Rodr%C3%ADguez/AppData/Local/Programs/Microsoft%20VS%20Code/resources/app/out/vs/code/electron-sandbox/workbench/workbench.html" \o "" </w:instrText>
-      </w:r>
-      <w:r>
-        <w:rPr>
-          <w:rFonts w:cstheme="minorHAnsi"/>
-          <w:b/>
-          <w:bCs/>
-          <w:sz w:val="28"/>
-          <w:szCs w:val="28"/>
-        </w:rPr>
-        <w:fldChar w:fldCharType="separate"/>
-      </w:r>
-      <w:r>
-        <w:rPr>
-          <w:rStyle w:val="Hipervnculo"/>
-          <w:rFonts w:cstheme="minorHAnsi"/>
-          <w:b/>
-          <w:bCs/>
-          <w:color w:val="auto"/>
-          <w:sz w:val="28"/>
-          <w:szCs w:val="28"/>
-        </w:rPr>
-        <w:t>ModalBody.tsx</w:t>
-      </w:r>
-      <w:proofErr w:type="spellEnd"/>
-      <w:r>
-        <w:rPr>
-          <w:rFonts w:cstheme="minorHAnsi"/>
-          <w:b/>
-          <w:bCs/>
-          <w:sz w:val="28"/>
-          <w:szCs w:val="28"/>
-        </w:rPr>
-        <w:fldChar w:fldCharType="end"/>
-      </w:r>
+      <w:hyperlink r:id="rId14" w:history="1">
+        <w:r>
+          <w:rPr>
+            <w:rStyle w:val="Hipervnculo"/>
+            <w:rFonts w:cstheme="minorHAnsi"/>
+            <w:b/>
+            <w:bCs/>
+            <w:color w:val="auto"/>
+            <w:sz w:val="28"/>
+            <w:szCs w:val="28"/>
+          </w:rPr>
+          <w:t>ModalBody.tsx</w:t>
+        </w:r>
+      </w:hyperlink>
       <w:r>
         <w:rPr>
           <w:rFonts w:cstheme="minorHAnsi"/>
@@ -1231,7 +731,6 @@
           <w:szCs w:val="28"/>
         </w:rPr>
       </w:pPr>
-      <w:proofErr w:type="spellStart"/>
       <w:r>
         <w:rPr>
           <w:rFonts w:cstheme="minorHAnsi"/>
@@ -1242,7 +741,6 @@
         </w:rPr>
         <w:t>isSelect</w:t>
       </w:r>
-      <w:proofErr w:type="spellEnd"/>
       <w:r>
         <w:rPr>
           <w:rFonts w:cstheme="minorHAnsi"/>
@@ -1251,8 +749,7 @@
         </w:rPr>
         <w:t> en </w:t>
       </w:r>
-      <w:hyperlink r:id="rId6" w:history="1">
-        <w:proofErr w:type="spellStart"/>
+      <w:hyperlink r:id="rId15" w:history="1">
         <w:r>
           <w:rPr>
             <w:rStyle w:val="Hipervnculo"/>
@@ -1265,7 +762,6 @@
           </w:rPr>
           <w:t>ModalHeader.tsx</w:t>
         </w:r>
-        <w:proofErr w:type="spellEnd"/>
       </w:hyperlink>
       <w:r>
         <w:rPr>
@@ -1417,7 +913,6 @@
           <w:szCs w:val="32"/>
         </w:rPr>
       </w:pPr>
-      <w:proofErr w:type="spellStart"/>
       <w:r>
         <w:rPr>
           <w:rFonts w:cstheme="minorHAnsi"/>
@@ -1428,46 +923,7 @@
           <w:sz w:val="32"/>
           <w:szCs w:val="32"/>
         </w:rPr>
-        <w:t>Features</w:t>
-      </w:r>
-      <w:proofErr w:type="spellEnd"/>
-      <w:r>
-        <w:rPr>
-          <w:rFonts w:cstheme="minorHAnsi"/>
-          <w:b/>
-          <w:bCs/>
-          <w:i/>
-          <w:iCs/>
-          <w:sz w:val="32"/>
-          <w:szCs w:val="32"/>
-        </w:rPr>
-        <w:t>/</w:t>
-      </w:r>
-      <w:proofErr w:type="spellStart"/>
-      <w:r>
-        <w:rPr>
-          <w:rFonts w:cstheme="minorHAnsi"/>
-          <w:b/>
-          <w:bCs/>
-          <w:i/>
-          <w:iCs/>
-          <w:sz w:val="32"/>
-          <w:szCs w:val="32"/>
-        </w:rPr>
-        <w:t>Updates</w:t>
-      </w:r>
-      <w:proofErr w:type="spellEnd"/>
-      <w:r>
-        <w:rPr>
-          <w:rFonts w:cstheme="minorHAnsi"/>
-          <w:b/>
-          <w:bCs/>
-          <w:i/>
-          <w:iCs/>
-          <w:sz w:val="32"/>
-          <w:szCs w:val="32"/>
-        </w:rPr>
-        <w:t>:</w:t>
+        <w:t>Features/Updates:</w:t>
       </w:r>
     </w:p>
     <w:p>
@@ -1547,7 +1003,6 @@
         </w:rPr>
         <w:t xml:space="preserve">Añadir límites al </w:t>
       </w:r>
-      <w:proofErr w:type="spellStart"/>
       <w:r>
         <w:rPr>
           <w:rFonts w:cstheme="minorHAnsi"/>
@@ -1558,7 +1013,6 @@
         </w:rPr>
         <w:t>BellBtnWidget</w:t>
       </w:r>
-      <w:proofErr w:type="spellEnd"/>
       <w:r>
         <w:rPr>
           <w:rFonts w:cstheme="minorHAnsi"/>
@@ -1606,6 +1060,11 @@
     </w:p>
     <w:p>
       <w:pPr>
+        <w:pStyle w:val="Prrafodelista"/>
+        <w:numPr>
+          <w:ilvl w:val="0"/>
+          <w:numId w:val="12"/>
+        </w:numPr>
         <w:rPr>
           <w:rFonts w:cstheme="minorHAnsi"/>
           <w:b/>
@@ -1616,9 +1075,22 @@
           <w:szCs w:val="32"/>
         </w:rPr>
       </w:pPr>
-    </w:p>
-    <w:p>
-      <w:pPr>
+      <w:r>
+        <w:rPr>
+          <w:rFonts w:cstheme="minorHAnsi"/>
+          <w:sz w:val="28"/>
+          <w:szCs w:val="28"/>
+        </w:rPr>
+        <w:t>Añadir Notificaciones en IOs</w:t>
+      </w:r>
+    </w:p>
+    <w:p>
+      <w:pPr>
+        <w:pStyle w:val="Prrafodelista"/>
+        <w:numPr>
+          <w:ilvl w:val="0"/>
+          <w:numId w:val="12"/>
+        </w:numPr>
         <w:rPr>
           <w:rFonts w:cstheme="minorHAnsi"/>
           <w:b/>
@@ -1629,6 +1101,96 @@
           <w:szCs w:val="32"/>
         </w:rPr>
       </w:pPr>
+      <w:r>
+        <w:rPr>
+          <w:rFonts w:cstheme="minorHAnsi"/>
+          <w:sz w:val="28"/>
+          <w:szCs w:val="28"/>
+        </w:rPr>
+        <w:t>Añadir variables de entorno</w:t>
+      </w:r>
+    </w:p>
+    <w:p>
+      <w:pPr>
+        <w:pStyle w:val="Prrafodelista"/>
+        <w:numPr>
+          <w:ilvl w:val="0"/>
+          <w:numId w:val="12"/>
+        </w:numPr>
+        <w:rPr>
+          <w:rFonts w:cstheme="minorHAnsi"/>
+          <w:sz w:val="28"/>
+          <w:szCs w:val="28"/>
+        </w:rPr>
+      </w:pPr>
+      <w:r>
+        <w:rPr>
+          <w:rFonts w:cstheme="minorHAnsi"/>
+          <w:sz w:val="28"/>
+          <w:szCs w:val="28"/>
+        </w:rPr>
+        <w:t>E</w:t>
+      </w:r>
+      <w:r>
+        <w:rPr>
+          <w:rFonts w:cstheme="minorHAnsi"/>
+          <w:sz w:val="28"/>
+          <w:szCs w:val="28"/>
+        </w:rPr>
+        <w:t xml:space="preserve">mpaquetar </w:t>
+      </w:r>
+      <w:r>
+        <w:rPr>
+          <w:rFonts w:cstheme="minorHAnsi"/>
+          <w:sz w:val="28"/>
+          <w:szCs w:val="28"/>
+        </w:rPr>
+        <w:t>APP</w:t>
+      </w:r>
+      <w:r>
+        <w:rPr>
+          <w:rFonts w:cstheme="minorHAnsi"/>
+          <w:sz w:val="28"/>
+          <w:szCs w:val="28"/>
+        </w:rPr>
+        <w:t xml:space="preserve"> como un micro frontend usando herramientas como </w:t>
+      </w:r>
+      <w:hyperlink r:id="rId16" w:history="1">
+        <w:r>
+          <w:rPr>
+            <w:rFonts w:cstheme="minorHAnsi"/>
+            <w:sz w:val="28"/>
+            <w:szCs w:val="28"/>
+          </w:rPr>
+          <w:t>Module Federation</w:t>
+        </w:r>
+      </w:hyperlink>
+      <w:r>
+        <w:rPr>
+          <w:rFonts w:cstheme="minorHAnsi"/>
+          <w:sz w:val="28"/>
+          <w:szCs w:val="28"/>
+        </w:rPr>
+        <w:t> (Webpack 5) o </w:t>
+      </w:r>
+      <w:hyperlink r:id="rId17" w:history="1">
+        <w:r>
+          <w:rPr>
+            <w:rFonts w:cstheme="minorHAnsi"/>
+            <w:sz w:val="28"/>
+            <w:szCs w:val="28"/>
+          </w:rPr>
+          <w:t>Single-SPA</w:t>
+        </w:r>
+      </w:hyperlink>
+      <w:r>
+        <w:rPr>
+          <w:rFonts w:cstheme="minorHAnsi"/>
+          <w:sz w:val="28"/>
+          <w:szCs w:val="28"/>
+        </w:rPr>
+        <w:t>.</w:t>
+      </w:r>
     </w:p>
     <w:p>
       <w:pPr>
@@ -1655,9 +1217,7 @@
           <w:szCs w:val="32"/>
         </w:rPr>
       </w:pPr>
-    </w:p>
-    <w:p>
-      <w:pPr>
+      <w:r>
         <w:rPr>
           <w:rFonts w:cstheme="minorHAnsi"/>
           <w:b/>
@@ -1667,20 +1227,11 @@
           <w:sz w:val="32"/>
           <w:szCs w:val="32"/>
         </w:rPr>
-      </w:pPr>
-    </w:p>
-    <w:p>
-      <w:pPr>
-        <w:rPr>
-          <w:rFonts w:cstheme="minorHAnsi"/>
-          <w:sz w:val="28"/>
-          <w:szCs w:val="28"/>
-        </w:rPr>
-      </w:pPr>
-    </w:p>
-    <w:p>
-      <w:pPr>
-        <w:jc w:val="center"/>
+        <w:t xml:space="preserve"> </w:t>
+      </w:r>
+    </w:p>
+    <w:p>
+      <w:pPr>
         <w:rPr>
           <w:rFonts w:cstheme="minorHAnsi"/>
           <w:b/>
@@ -1691,7 +1242,9 @@
           <w:szCs w:val="32"/>
         </w:rPr>
       </w:pPr>
-      <w:r>
+    </w:p>
+    <w:p>
+      <w:pPr>
         <w:rPr>
           <w:rFonts w:cstheme="minorHAnsi"/>
           <w:b/>
@@ -1701,10 +1254,10 @@
           <w:sz w:val="32"/>
           <w:szCs w:val="32"/>
         </w:rPr>
-        <w:lastRenderedPageBreak/>
-        <w:t>Riesgos de rendimiento</w:t>
-      </w:r>
-      <w:r>
+      </w:pPr>
+    </w:p>
+    <w:p>
+      <w:pPr>
         <w:rPr>
           <w:rFonts w:cstheme="minorHAnsi"/>
           <w:b/>
@@ -1714,7 +1267,41 @@
           <w:sz w:val="32"/>
           <w:szCs w:val="32"/>
         </w:rPr>
-        <w:t>:</w:t>
+      </w:pPr>
+    </w:p>
+    <w:p>
+      <w:pPr>
+        <w:rPr>
+          <w:rFonts w:cstheme="minorHAnsi"/>
+          <w:sz w:val="28"/>
+          <w:szCs w:val="28"/>
+        </w:rPr>
+      </w:pPr>
+    </w:p>
+    <w:p>
+      <w:pPr>
+        <w:jc w:val="center"/>
+        <w:rPr>
+          <w:rFonts w:cstheme="minorHAnsi"/>
+          <w:b/>
+          <w:bCs/>
+          <w:i/>
+          <w:iCs/>
+          <w:sz w:val="32"/>
+          <w:szCs w:val="32"/>
+        </w:rPr>
+      </w:pPr>
+      <w:r>
+        <w:rPr>
+          <w:rFonts w:cstheme="minorHAnsi"/>
+          <w:b/>
+          <w:bCs/>
+          <w:i/>
+          <w:iCs/>
+          <w:sz w:val="32"/>
+          <w:szCs w:val="32"/>
+        </w:rPr>
+        <w:t>Riesgos de rendimiento:</w:t>
       </w:r>
     </w:p>
     <w:p>
@@ -1734,25 +1321,14 @@
           <w:szCs w:val="32"/>
         </w:rPr>
       </w:pPr>
-      <w:proofErr w:type="spellStart"/>
-      <w:r>
-        <w:rPr>
-          <w:b/>
-          <w:bCs/>
-          <w:sz w:val="28"/>
-          <w:szCs w:val="28"/>
-        </w:rPr>
-        <w:t>Re-renderizados</w:t>
-      </w:r>
-      <w:proofErr w:type="spellEnd"/>
-      <w:r>
-        <w:rPr>
-          <w:b/>
-          <w:bCs/>
-          <w:sz w:val="28"/>
-          <w:szCs w:val="28"/>
-        </w:rPr>
-        <w:t xml:space="preserve"> innecesarios:</w:t>
+      <w:r>
+        <w:rPr>
+          <w:b/>
+          <w:bCs/>
+          <w:sz w:val="28"/>
+          <w:szCs w:val="28"/>
+        </w:rPr>
+        <w:t>Re-renderizados innecesarios:</w:t>
       </w:r>
     </w:p>
     <w:p>
@@ -1777,23 +1353,7 @@
           <w:szCs w:val="28"/>
         </w:rPr>
         <w:br/>
-        <w:t xml:space="preserve">Al almacenar listas completas de notificaciones y archivadas en el estado global, cualquier cambio (agregar, archivar, marcar como leído) puede provocar </w:t>
-      </w:r>
-      <w:proofErr w:type="spellStart"/>
-      <w:r>
-        <w:rPr>
-          <w:sz w:val="28"/>
-          <w:szCs w:val="28"/>
-        </w:rPr>
-        <w:t>re-renderizados</w:t>
-      </w:r>
-      <w:proofErr w:type="spellEnd"/>
-      <w:r>
-        <w:rPr>
-          <w:sz w:val="28"/>
-          <w:szCs w:val="28"/>
-        </w:rPr>
-        <w:t xml:space="preserve"> en todos los componentes que usan estos datos, incluso si solo una notificación cambió.</w:t>
+        <w:t>Al almacenar listas completas de notificaciones y archivadas en el estado global, cualquier cambio (agregar, archivar, marcar como leído) puede provocar re-renderizados en todos los componentes que usan estos datos, incluso si solo una notificación cambió.</w:t>
       </w:r>
     </w:p>
     <w:p>
@@ -1816,23 +1376,7 @@
           <w:szCs w:val="28"/>
         </w:rPr>
         <w:br/>
-        <w:t>Usar selectores memorizados (</w:t>
-      </w:r>
-      <w:proofErr w:type="spellStart"/>
-      <w:r>
-        <w:rPr>
-          <w:sz w:val="28"/>
-          <w:szCs w:val="28"/>
-        </w:rPr>
-        <w:t>reselect</w:t>
-      </w:r>
-      <w:proofErr w:type="spellEnd"/>
-      <w:r>
-        <w:rPr>
-          <w:sz w:val="28"/>
-          <w:szCs w:val="28"/>
-        </w:rPr>
-        <w:t>) para evitar renders innecesarios y dividir el estado si es posible.</w:t>
+        <w:t>Usar selectores memorizados (reselect) para evitar renders innecesarios y dividir el estado si es posible.</w:t>
       </w:r>
     </w:p>
     <w:p>
@@ -1908,55 +1452,19 @@
         </w:rPr>
         <w:t>Si los selectores (</w:t>
       </w:r>
-      <w:proofErr w:type="spellStart"/>
-      <w:r>
-        <w:rPr>
-          <w:b/>
-          <w:bCs/>
-          <w:sz w:val="28"/>
-          <w:szCs w:val="28"/>
-        </w:rPr>
-        <w:fldChar w:fldCharType="begin"/>
-      </w:r>
-      <w:r>
-        <w:rPr>
-          <w:b/>
-          <w:bCs/>
-          <w:sz w:val="28"/>
-          <w:szCs w:val="28"/>
-        </w:rPr>
-        <w:instrText xml:space="preserve"> HYPERLINK "vscode-file://vscode-app/c:/Users/Manuel%20Rodr%C3%ADguez/AppData/Local/Programs/Microsoft%20VS%20Code/resources/app/out/vs/code/electron-sandbox/workbench/workbench.html" \o "" </w:instrText>
-      </w:r>
-      <w:r>
-        <w:rPr>
-          <w:b/>
-          <w:bCs/>
-          <w:sz w:val="28"/>
-          <w:szCs w:val="28"/>
-        </w:rPr>
-        <w:fldChar w:fldCharType="separate"/>
-      </w:r>
-      <w:r>
-        <w:rPr>
-          <w:rStyle w:val="Hipervnculo"/>
-          <w:b/>
-          <w:bCs/>
-          <w:color w:val="auto"/>
-          <w:sz w:val="28"/>
-          <w:szCs w:val="28"/>
-        </w:rPr>
-        <w:t>useAppSelector</w:t>
-      </w:r>
-      <w:proofErr w:type="spellEnd"/>
-      <w:r>
-        <w:rPr>
-          <w:b/>
-          <w:bCs/>
-          <w:sz w:val="28"/>
-          <w:szCs w:val="28"/>
-        </w:rPr>
-        <w:fldChar w:fldCharType="end"/>
-      </w:r>
+      <w:hyperlink r:id="rId18" w:history="1">
+        <w:r>
+          <w:rPr>
+            <w:rStyle w:val="Hipervnculo"/>
+            <w:b/>
+            <w:bCs/>
+            <w:color w:val="auto"/>
+            <w:sz w:val="28"/>
+            <w:szCs w:val="28"/>
+          </w:rPr>
+          <w:t>useAppSelector</w:t>
+        </w:r>
+      </w:hyperlink>
       <w:r>
         <w:rPr>
           <w:sz w:val="28"/>
@@ -2010,25 +1518,14 @@
           <w:szCs w:val="28"/>
         </w:rPr>
       </w:pPr>
-      <w:proofErr w:type="spellStart"/>
-      <w:r>
-        <w:rPr>
-          <w:b/>
-          <w:bCs/>
-          <w:sz w:val="28"/>
-          <w:szCs w:val="28"/>
-        </w:rPr>
-        <w:t>WebSocket</w:t>
-      </w:r>
-      <w:proofErr w:type="spellEnd"/>
-      <w:r>
-        <w:rPr>
-          <w:b/>
-          <w:bCs/>
-          <w:sz w:val="28"/>
-          <w:szCs w:val="28"/>
-        </w:rPr>
-        <w:t xml:space="preserve"> y actualizaciones frecuentes</w:t>
+      <w:r>
+        <w:rPr>
+          <w:b/>
+          <w:bCs/>
+          <w:sz w:val="28"/>
+          <w:szCs w:val="28"/>
+        </w:rPr>
+        <w:t>WebSocket y actualizaciones frecuentes</w:t>
       </w:r>
     </w:p>
     <w:p>
@@ -2068,79 +1565,32 @@
           <w:szCs w:val="28"/>
         </w:rPr>
         <w:br/>
-        <w:t>Considerar técnicas de "</w:t>
-      </w:r>
-      <w:proofErr w:type="spellStart"/>
-      <w:r>
-        <w:rPr>
-          <w:sz w:val="28"/>
-          <w:szCs w:val="28"/>
-        </w:rPr>
-        <w:t>batching</w:t>
-      </w:r>
-      <w:proofErr w:type="spellEnd"/>
-      <w:r>
-        <w:rPr>
-          <w:sz w:val="28"/>
-          <w:szCs w:val="28"/>
-        </w:rPr>
-        <w:t xml:space="preserve">" (agrupar actualizaciones) o </w:t>
-      </w:r>
-      <w:proofErr w:type="spellStart"/>
-      <w:r>
-        <w:rPr>
-          <w:sz w:val="28"/>
-          <w:szCs w:val="28"/>
-        </w:rPr>
-        <w:t>throttling</w:t>
-      </w:r>
-      <w:proofErr w:type="spellEnd"/>
-      <w:r>
-        <w:rPr>
-          <w:sz w:val="28"/>
-          <w:szCs w:val="28"/>
-        </w:rPr>
-        <w:t>/</w:t>
-      </w:r>
-      <w:proofErr w:type="spellStart"/>
-      <w:r>
-        <w:rPr>
-          <w:sz w:val="28"/>
-          <w:szCs w:val="28"/>
-        </w:rPr>
-        <w:t>debouncing</w:t>
-      </w:r>
-      <w:proofErr w:type="spellEnd"/>
-      <w:r>
-        <w:rPr>
-          <w:sz w:val="28"/>
-          <w:szCs w:val="28"/>
-        </w:rPr>
-        <w:t xml:space="preserve"> para reducir la frecuencia de renders.</w:t>
-      </w:r>
-    </w:p>
-    <w:p>
-      <w:pPr>
-        <w:rPr>
-          <w:sz w:val="28"/>
-          <w:szCs w:val="28"/>
-        </w:rPr>
-      </w:pPr>
-    </w:p>
-    <w:p>
-      <w:pPr>
-        <w:rPr>
-          <w:b/>
-          <w:bCs/>
-          <w:sz w:val="28"/>
-          <w:szCs w:val="28"/>
-        </w:rPr>
-      </w:pPr>
-      <w:r>
-        <w:rPr>
-          <w:sz w:val="28"/>
-          <w:szCs w:val="28"/>
-        </w:rPr>
+        <w:t>Considerar técnicas de "batching" (agrupar actualizaciones) o throttling/debouncing para reducir la frecuencia de renders.</w:t>
+      </w:r>
+    </w:p>
+    <w:p>
+      <w:pPr>
+        <w:rPr>
+          <w:sz w:val="28"/>
+          <w:szCs w:val="28"/>
+        </w:rPr>
+      </w:pPr>
+    </w:p>
+    <w:p>
+      <w:pPr>
+        <w:rPr>
+          <w:b/>
+          <w:bCs/>
+          <w:sz w:val="28"/>
+          <w:szCs w:val="28"/>
+        </w:rPr>
+      </w:pPr>
+      <w:r>
+        <w:rPr>
+          <w:sz w:val="28"/>
+          <w:szCs w:val="28"/>
+        </w:rPr>
+        <w:lastRenderedPageBreak/>
         <w:t xml:space="preserve">     </w:t>
       </w:r>
       <w:r>
@@ -2158,38 +1608,21 @@
           <w:szCs w:val="28"/>
         </w:rPr>
         <w:br/>
-        <w:t xml:space="preserve">Si un componente usa todo el array de notificaciones o archivadas, se </w:t>
-      </w:r>
-      <w:proofErr w:type="spellStart"/>
-      <w:r>
-        <w:rPr>
-          <w:sz w:val="28"/>
-          <w:szCs w:val="28"/>
-        </w:rPr>
-        <w:t>re-renderizará</w:t>
-      </w:r>
-      <w:proofErr w:type="spellEnd"/>
-      <w:r>
-        <w:rPr>
-          <w:sz w:val="28"/>
-          <w:szCs w:val="28"/>
-        </w:rPr>
-        <w:t xml:space="preserve"> ante cualquier cambio, aunque solo una notificación haya cambiado.</w:t>
-      </w:r>
-    </w:p>
-    <w:p>
-      <w:pPr>
-        <w:rPr>
-          <w:sz w:val="28"/>
-          <w:szCs w:val="28"/>
-        </w:rPr>
-      </w:pPr>
-      <w:r>
-        <w:rPr>
-          <w:sz w:val="28"/>
-          <w:szCs w:val="28"/>
-        </w:rPr>
-        <w:lastRenderedPageBreak/>
+        <w:t>Si un componente usa todo el array de notificaciones o archivadas, se re-renderizará ante cualquier cambio, aunque solo una notificación haya cambiado.</w:t>
+      </w:r>
+    </w:p>
+    <w:p>
+      <w:pPr>
+        <w:rPr>
+          <w:sz w:val="28"/>
+          <w:szCs w:val="28"/>
+        </w:rPr>
+      </w:pPr>
+      <w:r>
+        <w:rPr>
+          <w:sz w:val="28"/>
+          <w:szCs w:val="28"/>
+        </w:rPr>
         <w:t>Solución:</w:t>
       </w:r>
       <w:r>
@@ -2307,23 +1740,7 @@
           <w:szCs w:val="28"/>
         </w:rPr>
         <w:br/>
-        <w:t xml:space="preserve">Si el estado global crece mucho y se sincroniza frecuentemente con el </w:t>
-      </w:r>
-      <w:proofErr w:type="spellStart"/>
-      <w:r>
-        <w:rPr>
-          <w:sz w:val="28"/>
-          <w:szCs w:val="28"/>
-        </w:rPr>
-        <w:t>backend</w:t>
-      </w:r>
-      <w:proofErr w:type="spellEnd"/>
-      <w:r>
-        <w:rPr>
-          <w:sz w:val="28"/>
-          <w:szCs w:val="28"/>
-        </w:rPr>
-        <w:t>, puede haber cuellos de botella en la red o el renderizado.</w:t>
+        <w:t>Si el estado global crece mucho y se sincroniza frecuentemente con el backend, puede haber cuellos de botella en la red o el renderizado.</w:t>
       </w:r>
     </w:p>
     <w:p>
@@ -2346,23 +1763,7 @@
           <w:szCs w:val="28"/>
         </w:rPr>
         <w:br/>
-        <w:t xml:space="preserve">Optimizar las llamadas al </w:t>
-      </w:r>
-      <w:proofErr w:type="spellStart"/>
-      <w:r>
-        <w:rPr>
-          <w:sz w:val="28"/>
-          <w:szCs w:val="28"/>
-        </w:rPr>
-        <w:t>backend</w:t>
-      </w:r>
-      <w:proofErr w:type="spellEnd"/>
-      <w:r>
-        <w:rPr>
-          <w:sz w:val="28"/>
-          <w:szCs w:val="28"/>
-        </w:rPr>
-        <w:t xml:space="preserve"> y considerar almacenar solo los datos necesarios en el estado global.</w:t>
+        <w:t>Optimizar las llamadas al backend y considerar almacenar solo los datos necesarios en el estado global.</w:t>
       </w:r>
     </w:p>
     <w:p>
@@ -2398,27 +1799,7 @@
           <w:sz w:val="28"/>
           <w:szCs w:val="28"/>
         </w:rPr>
-        <w:t xml:space="preserve">7. Uso de </w:t>
-      </w:r>
-      <w:proofErr w:type="spellStart"/>
-      <w:r>
-        <w:rPr>
-          <w:b/>
-          <w:bCs/>
-          <w:sz w:val="28"/>
-          <w:szCs w:val="28"/>
-        </w:rPr>
-        <w:t>useSelector</w:t>
-      </w:r>
-      <w:proofErr w:type="spellEnd"/>
-      <w:r>
-        <w:rPr>
-          <w:b/>
-          <w:bCs/>
-          <w:sz w:val="28"/>
-          <w:szCs w:val="28"/>
-        </w:rPr>
-        <w:t xml:space="preserve"> sin filtros</w:t>
+        <w:t>7. Uso de useSelector sin filtros</w:t>
       </w:r>
       <w:r>
         <w:rPr>
@@ -2442,55 +1823,19 @@
         </w:rPr>
         <w:t> </w:t>
       </w:r>
-      <w:proofErr w:type="spellStart"/>
-      <w:r>
-        <w:rPr>
-          <w:b/>
-          <w:bCs/>
-          <w:sz w:val="28"/>
-          <w:szCs w:val="28"/>
-        </w:rPr>
-        <w:fldChar w:fldCharType="begin"/>
-      </w:r>
-      <w:r>
-        <w:rPr>
-          <w:b/>
-          <w:bCs/>
-          <w:sz w:val="28"/>
-          <w:szCs w:val="28"/>
-        </w:rPr>
-        <w:instrText xml:space="preserve"> HYPERLINK "vscode-file://vscode-app/c:/Users/Manuel%20Rodr%C3%ADguez/AppData/Local/Programs/Microsoft%20VS%20Code/resources/app/out/vs/code/electron-sandbox/workbench/workbench.html" \o "" </w:instrText>
-      </w:r>
-      <w:r>
-        <w:rPr>
-          <w:b/>
-          <w:bCs/>
-          <w:sz w:val="28"/>
-          <w:szCs w:val="28"/>
-        </w:rPr>
-        <w:fldChar w:fldCharType="separate"/>
-      </w:r>
-      <w:r>
-        <w:rPr>
-          <w:rStyle w:val="Hipervnculo"/>
-          <w:b/>
-          <w:bCs/>
-          <w:color w:val="auto"/>
-          <w:sz w:val="28"/>
-          <w:szCs w:val="28"/>
-        </w:rPr>
-        <w:t>useAppSelector</w:t>
-      </w:r>
-      <w:proofErr w:type="spellEnd"/>
-      <w:r>
-        <w:rPr>
-          <w:b/>
-          <w:bCs/>
-          <w:sz w:val="28"/>
-          <w:szCs w:val="28"/>
-        </w:rPr>
-        <w:fldChar w:fldCharType="end"/>
-      </w:r>
+      <w:hyperlink r:id="rId19" w:history="1">
+        <w:r>
+          <w:rPr>
+            <w:rStyle w:val="Hipervnculo"/>
+            <w:b/>
+            <w:bCs/>
+            <w:color w:val="auto"/>
+            <w:sz w:val="28"/>
+            <w:szCs w:val="28"/>
+          </w:rPr>
+          <w:t>useAppSelector</w:t>
+        </w:r>
+      </w:hyperlink>
       <w:r>
         <w:rPr>
           <w:sz w:val="28"/>
@@ -5698,6 +5043,7 @@
     <w:lsdException w:name="HTML Sample" w:semiHidden="1" w:unhideWhenUsed="1"/>
     <w:lsdException w:name="HTML Typewriter" w:semiHidden="1" w:unhideWhenUsed="1"/>
     <w:lsdException w:name="HTML Variable" w:semiHidden="1" w:unhideWhenUsed="1"/>
+    <w:lsdException w:name="Normal Table" w:semiHidden="1" w:unhideWhenUsed="1"/>
     <w:lsdException w:name="annotation subject" w:semiHidden="1" w:unhideWhenUsed="1"/>
     <w:lsdException w:name="No List" w:semiHidden="1" w:unhideWhenUsed="1"/>
     <w:lsdException w:name="Outline List 1" w:semiHidden="1" w:unhideWhenUsed="1"/>
@@ -5744,8 +5090,10 @@
     <w:lsdException w:name="Table Subtle 2" w:semiHidden="1" w:unhideWhenUsed="1"/>
     <w:lsdException w:name="Table Web 1" w:semiHidden="1" w:unhideWhenUsed="1"/>
     <w:lsdException w:name="Table Web 2" w:semiHidden="1" w:unhideWhenUsed="1"/>
+    <w:lsdException w:name="Table Web 3" w:semiHidden="1" w:unhideWhenUsed="1"/>
     <w:lsdException w:name="Balloon Text" w:semiHidden="1" w:unhideWhenUsed="1"/>
     <w:lsdException w:name="Table Grid" w:uiPriority="39"/>
+    <w:lsdException w:name="Table Theme" w:semiHidden="1" w:unhideWhenUsed="1"/>
     <w:lsdException w:name="Placeholder Text" w:semiHidden="1"/>
     <w:lsdException w:name="No Spacing" w:uiPriority="1" w:qFormat="1"/>
     <w:lsdException w:name="Light Shading" w:uiPriority="60"/>

</xml_diff>